<commit_message>
fix my resume link
</commit_message>
<xml_diff>
--- a/i Career Workshop/1. CV Writing Workshop/Tailored resume for job application/Unilever/Tan-Yong-Sheng-Data-Analyst.docx
+++ b/i Career Workshop/1. CV Writing Workshop/Tailored resume for job application/Unilever/Tan-Yong-Sheng-Data-Analyst.docx
@@ -190,8 +190,10 @@
       <w:pPr>
         <w:pStyle w:val="Title"/>
         <w:rPr>
+          <w:color w:val="0000FF" w:themeColor="hyperlink"/>
           <w:sz w:val="22"/>
           <w:szCs w:val="22"/>
+          <w:u w:val="single"/>
         </w:rPr>
       </w:pPr>
       <w:r>
@@ -252,6 +254,7 @@
         </w:rPr>
         <w:t xml:space="preserve">| </w:t>
       </w:r>
+      <w:proofErr w:type="spellStart"/>
       <w:r>
         <w:rPr>
           <w:b/>
@@ -261,6 +264,7 @@
         </w:rPr>
         <w:t>Github</w:t>
       </w:r>
+      <w:proofErr w:type="spellEnd"/>
       <w:r>
         <w:rPr>
           <w:sz w:val="22"/>
@@ -316,7 +320,7 @@
           <w:sz w:val="22"/>
           <w:szCs w:val="22"/>
         </w:rPr>
-        <w:t>data</w:t>
+        <w:t>business</w:t>
       </w:r>
       <w:r>
         <w:rPr>
@@ -413,8 +417,16 @@
         <w:rPr>
           <w:b/>
         </w:rPr>
-        <w:t>nd Business Executive, InvestingNote | ShareInvestor</w:t>
-      </w:r>
+        <w:t xml:space="preserve">nd Business Executive, InvestingNote | </w:t>
+      </w:r>
+      <w:proofErr w:type="spellStart"/>
+      <w:r>
+        <w:rPr>
+          <w:b/>
+        </w:rPr>
+        <w:t>ShareInvestor</w:t>
+      </w:r>
+      <w:proofErr w:type="spellEnd"/>
       <w:r>
         <w:t xml:space="preserve">                     </w:t>
       </w:r>
@@ -903,7 +915,23 @@
           <w:bCs/>
           <w:lang w:val="en-MY"/>
         </w:rPr>
-        <w:t xml:space="preserve"> financial database via Python SQLAlchemy to extract the company price &amp; financial data from </w:t>
+        <w:t xml:space="preserve"> financial database via Python </w:t>
+      </w:r>
+      <w:proofErr w:type="spellStart"/>
+      <w:r>
+        <w:rPr>
+          <w:bCs/>
+          <w:lang w:val="en-MY"/>
+        </w:rPr>
+        <w:t>SQLAlchemy</w:t>
+      </w:r>
+      <w:proofErr w:type="spellEnd"/>
+      <w:r>
+        <w:rPr>
+          <w:bCs/>
+          <w:lang w:val="en-MY"/>
+        </w:rPr>
+        <w:t xml:space="preserve"> to extract the company price &amp; financial data from </w:t>
       </w:r>
       <w:r>
         <w:rPr>
@@ -940,8 +968,18 @@
             <w:bCs/>
             <w:lang w:val="en-MY"/>
           </w:rPr>
-          <w:t>rebrand.ly/stockdb</w:t>
+          <w:t>rebrand.ly/</w:t>
         </w:r>
+        <w:proofErr w:type="spellStart"/>
+        <w:r>
+          <w:rPr>
+            <w:rStyle w:val="Hyperlink"/>
+            <w:bCs/>
+            <w:lang w:val="en-MY"/>
+          </w:rPr>
+          <w:t>stockdb</w:t>
+        </w:r>
+        <w:proofErr w:type="spellEnd"/>
       </w:hyperlink>
     </w:p>
     <w:p>
@@ -977,14 +1015,30 @@
           <w:b/>
           <w:lang w:val="en-MY"/>
         </w:rPr>
-        <w:t xml:space="preserve"> | CodeBasic</w:t>
-      </w:r>
-      <w:r>
-        <w:rPr>
-          <w:b/>
-          <w:lang w:val="en-MY"/>
-        </w:rPr>
-        <w:t xml:space="preserve">s                                                    </w:t>
+        <w:t xml:space="preserve"> | </w:t>
+      </w:r>
+      <w:proofErr w:type="spellStart"/>
+      <w:r>
+        <w:rPr>
+          <w:b/>
+          <w:lang w:val="en-MY"/>
+        </w:rPr>
+        <w:t>CodeBasic</w:t>
+      </w:r>
+      <w:r>
+        <w:rPr>
+          <w:b/>
+          <w:lang w:val="en-MY"/>
+        </w:rPr>
+        <w:t>s</w:t>
+      </w:r>
+      <w:proofErr w:type="spellEnd"/>
+      <w:r>
+        <w:rPr>
+          <w:b/>
+          <w:lang w:val="en-MY"/>
+        </w:rPr>
+        <w:t xml:space="preserve">                                                    </w:t>
       </w:r>
       <w:r>
         <w:rPr>
@@ -1120,6 +1174,7 @@
         </w:rPr>
         <w:t xml:space="preserve">Applied data </w:t>
       </w:r>
+      <w:proofErr w:type="spellStart"/>
       <w:r>
         <w:rPr>
           <w:bCs/>
@@ -1127,6 +1182,7 @@
         </w:rPr>
         <w:t>modeling</w:t>
       </w:r>
+      <w:proofErr w:type="spellEnd"/>
       <w:r>
         <w:rPr>
           <w:bCs/>
@@ -1212,7 +1268,23 @@
           <w:bCs/>
           <w:lang w:val="en-MY"/>
         </w:rPr>
-        <w:t>Developed "mailchimp_auto"</w:t>
+        <w:t>Developed "</w:t>
+      </w:r>
+      <w:proofErr w:type="spellStart"/>
+      <w:r>
+        <w:rPr>
+          <w:bCs/>
+          <w:lang w:val="en-MY"/>
+        </w:rPr>
+        <w:t>mailchimp_auto</w:t>
+      </w:r>
+      <w:proofErr w:type="spellEnd"/>
+      <w:r>
+        <w:rPr>
+          <w:bCs/>
+          <w:lang w:val="en-MY"/>
+        </w:rPr>
+        <w:t>"</w:t>
       </w:r>
       <w:r>
         <w:rPr>
@@ -1226,8 +1298,16 @@
           <w:rPr>
             <w:rStyle w:val="Hyperlink"/>
           </w:rPr>
-          <w:t>rebrand.ly/mailchimp_auto</w:t>
+          <w:t>rebrand.ly/</w:t>
         </w:r>
+        <w:proofErr w:type="spellStart"/>
+        <w:r>
+          <w:rPr>
+            <w:rStyle w:val="Hyperlink"/>
+          </w:rPr>
+          <w:t>mailchimp_auto</w:t>
+        </w:r>
+        <w:proofErr w:type="spellEnd"/>
       </w:hyperlink>
       <w:r>
         <w:rPr>
@@ -1292,12 +1372,21 @@
         </w:rPr>
         <w:t xml:space="preserve">workload of </w:t>
       </w:r>
-      <w:r>
-        <w:rPr>
-          <w:bCs/>
-          <w:lang w:val="en-MY"/>
-        </w:rPr>
-        <w:t xml:space="preserve">MailChimp's email creation and </w:t>
+      <w:proofErr w:type="spellStart"/>
+      <w:r>
+        <w:rPr>
+          <w:bCs/>
+          <w:lang w:val="en-MY"/>
+        </w:rPr>
+        <w:t>MailChimp's</w:t>
+      </w:r>
+      <w:proofErr w:type="spellEnd"/>
+      <w:r>
+        <w:rPr>
+          <w:bCs/>
+          <w:lang w:val="en-MY"/>
+        </w:rPr>
+        <w:t xml:space="preserve"> email creation and </w:t>
       </w:r>
       <w:r>
         <w:rPr>
@@ -1418,12 +1507,14 @@
           <w:b/>
         </w:rPr>
       </w:pPr>
+      <w:proofErr w:type="spellStart"/>
       <w:r>
         <w:rPr>
           <w:b/>
         </w:rPr>
         <w:t>TalentLabs</w:t>
       </w:r>
+      <w:proofErr w:type="spellEnd"/>
       <w:r>
         <w:rPr>
           <w:b/>
@@ -1468,7 +1559,21 @@
         <w:rPr>
           <w:bCs/>
         </w:rPr>
-        <w:t>Certified Associate in Business Analytics</w:t>
+        <w:t xml:space="preserve">Certified </w:t>
+      </w:r>
+      <w:proofErr w:type="gramStart"/>
+      <w:r>
+        <w:rPr>
+          <w:bCs/>
+        </w:rPr>
+        <w:t>Associate in Business</w:t>
+      </w:r>
+      <w:proofErr w:type="gramEnd"/>
+      <w:r>
+        <w:rPr>
+          <w:bCs/>
+        </w:rPr>
+        <w:t xml:space="preserve"> Analytics</w:t>
       </w:r>
       <w:r>
         <w:rPr>
@@ -1498,8 +1603,16 @@
         <w:rPr>
           <w:bCs/>
         </w:rPr>
-        <w:t>Career Accelerator Programme</w:t>
-      </w:r>
+        <w:t xml:space="preserve">Career Accelerator </w:t>
+      </w:r>
+      <w:proofErr w:type="spellStart"/>
+      <w:r>
+        <w:rPr>
+          <w:bCs/>
+        </w:rPr>
+        <w:t>Programme</w:t>
+      </w:r>
+      <w:proofErr w:type="spellEnd"/>
       <w:r>
         <w:rPr>
           <w:bCs/>
@@ -1600,7 +1713,21 @@
         <w:rPr>
           <w:bCs/>
         </w:rPr>
-        <w:t xml:space="preserve"> proficiency in data collection from Google Analytics 4, as well as data cleaning with SQL in BigQuery and data manipulation using the pandas Python library</w:t>
+        <w:t xml:space="preserve"> proficiency in data collection from Google Analytics 4, as well as data cleaning with SQL in </w:t>
+      </w:r>
+      <w:proofErr w:type="spellStart"/>
+      <w:r>
+        <w:rPr>
+          <w:bCs/>
+        </w:rPr>
+        <w:t>BigQuery</w:t>
+      </w:r>
+      <w:proofErr w:type="spellEnd"/>
+      <w:r>
+        <w:rPr>
+          <w:bCs/>
+        </w:rPr>
+        <w:t xml:space="preserve"> and data manipulation using the pandas Python library</w:t>
       </w:r>
       <w:r>
         <w:rPr>
@@ -1614,8 +1741,17 @@
             <w:rStyle w:val="Hyperlink"/>
             <w:bCs/>
           </w:rPr>
-          <w:t>rebrand.ly/business_analytics</w:t>
+          <w:t>rebrand.ly/</w:t>
         </w:r>
+        <w:proofErr w:type="spellStart"/>
+        <w:r>
+          <w:rPr>
+            <w:rStyle w:val="Hyperlink"/>
+            <w:bCs/>
+          </w:rPr>
+          <w:t>business_analytics</w:t>
+        </w:r>
+        <w:proofErr w:type="spellEnd"/>
       </w:hyperlink>
       <w:r>
         <w:rPr>
@@ -2028,14 +2164,14 @@
         <v:path o:extrusionok="f" gradientshapeok="t" o:connecttype="rect"/>
         <o:lock v:ext="edit" aspectratio="t"/>
       </v:shapetype>
-      <v:shape id="_x0000_i1030" type="#_x0000_t75" style="width:25.5pt;height:25.5pt;visibility:visible;mso-wrap-style:square" o:bullet="t">
+      <v:shape id="_x0000_i1046" type="#_x0000_t75" style="width:25.5pt;height:25.5pt;visibility:visible;mso-wrap-style:square" o:bullet="t">
         <v:imagedata r:id="rId1" o:title=""/>
       </v:shape>
     </w:pict>
   </w:numPicBullet>
   <w:numPicBullet w:numPicBulletId="1">
     <w:pict>
-      <v:shape id="_x0000_i1031" type="#_x0000_t75" style="width:25pt;height:25pt;visibility:visible;mso-wrap-style:square" o:bullet="t">
+      <v:shape id="_x0000_i1047" type="#_x0000_t75" style="width:25pt;height:25pt;visibility:visible;mso-wrap-style:square" o:bullet="t">
         <v:imagedata r:id="rId2" o:title=""/>
       </v:shape>
     </w:pict>

</xml_diff>